<commit_message>
feat: Company send email to Candidate
</commit_message>
<xml_diff>
--- a/NguyenTanLoc_21059391_Week05_Document.docx
+++ b/NguyenTanLoc_21059391_Week05_Document.docx
@@ -236,6 +236,7 @@
           <w:b/>
           <w:sz w:val="44"/>
           <w:szCs w:val="44"/>
+          <w:lang w:val="vi-VN"/>
         </w:rPr>
       </w:pPr>
       <w:r>
@@ -246,29 +247,7 @@
           <w:szCs w:val="44"/>
           <w:lang w:val="vi-VN"/>
         </w:rPr>
-        <w:t>MÔN: Lập trình WWW(</w:t>
-      </w:r>
-      <w:proofErr w:type="spellStart"/>
-      <w:r>
-        <w:rPr>
-          <w:rFonts w:eastAsia="Times New Roman"/>
-          <w:b/>
-          <w:sz w:val="44"/>
-          <w:szCs w:val="44"/>
-          <w:lang w:val="vi-VN"/>
-        </w:rPr>
-        <w:t>Java</w:t>
-      </w:r>
-      <w:proofErr w:type="spellEnd"/>
-      <w:r>
-        <w:rPr>
-          <w:rFonts w:eastAsia="Times New Roman"/>
-          <w:b/>
-          <w:sz w:val="44"/>
-          <w:szCs w:val="44"/>
-          <w:lang w:val="vi-VN"/>
-        </w:rPr>
-        <w:t>)</w:t>
+        <w:t>MÔN: Lập trình WWW(Java)</w:t>
       </w:r>
     </w:p>
     <w:p>
@@ -284,6 +263,7 @@
           <w:b/>
           <w:sz w:val="44"/>
           <w:szCs w:val="44"/>
+          <w:lang w:val="vi-VN"/>
         </w:rPr>
       </w:pPr>
       <w:r>
@@ -309,6 +289,7 @@
           <w:b/>
           <w:sz w:val="36"/>
           <w:szCs w:val="36"/>
+          <w:lang w:val="vi-VN"/>
         </w:rPr>
       </w:pPr>
     </w:p>
@@ -325,6 +306,7 @@
           <w:b/>
           <w:sz w:val="36"/>
           <w:szCs w:val="36"/>
+          <w:lang w:val="vi-VN"/>
         </w:rPr>
       </w:pPr>
     </w:p>
@@ -391,6 +373,7 @@
           <w:b/>
           <w:sz w:val="36"/>
           <w:szCs w:val="36"/>
+          <w:lang w:val="vi-VN"/>
         </w:rPr>
         <w:t>MSSV</w:t>
       </w:r>
@@ -531,6 +514,7 @@
           <w:b/>
           <w:sz w:val="30"/>
           <w:szCs w:val="30"/>
+          <w:lang w:val="vi-VN"/>
         </w:rPr>
         <w:t>P</w:t>
       </w:r>
@@ -550,6 +534,7 @@
           <w:b/>
           <w:sz w:val="30"/>
           <w:szCs w:val="30"/>
+          <w:lang w:val="vi-VN"/>
         </w:rPr>
         <w:t>T</w:t>
       </w:r>
@@ -1305,41 +1290,13 @@
           <w:lang w:val="vi-VN" w:eastAsia="vi-VN"/>
         </w:rPr>
         <w:tab/>
-        <w:t xml:space="preserve">Sinh ra thêm 1 bảng </w:t>
-      </w:r>
-      <w:proofErr w:type="spellStart"/>
-      <w:r>
-        <w:rPr>
-          <w:lang w:val="vi-VN" w:eastAsia="vi-VN"/>
-        </w:rPr>
-        <w:t>account</w:t>
-      </w:r>
-      <w:proofErr w:type="spellEnd"/>
-      <w:r>
-        <w:rPr>
-          <w:lang w:val="vi-VN" w:eastAsia="vi-VN"/>
-        </w:rPr>
-        <w:t xml:space="preserve"> để</w:t>
-      </w:r>
-      <w:r>
-        <w:rPr>
-          <w:lang w:val="vi-VN" w:eastAsia="vi-VN"/>
-        </w:rPr>
-        <w:t xml:space="preserve"> lưu tài khoản cho 2 </w:t>
-      </w:r>
-      <w:proofErr w:type="spellStart"/>
-      <w:r>
-        <w:rPr>
-          <w:lang w:val="vi-VN" w:eastAsia="vi-VN"/>
-        </w:rPr>
-        <w:t>role</w:t>
-      </w:r>
-      <w:proofErr w:type="spellEnd"/>
-      <w:r>
-        <w:rPr>
-          <w:lang w:val="vi-VN" w:eastAsia="vi-VN"/>
-        </w:rPr>
-        <w:t xml:space="preserve"> và</w:t>
+        <w:t>Sinh ra thêm 1 bảng account để</w:t>
+      </w:r>
+      <w:r>
+        <w:rPr>
+          <w:lang w:val="vi-VN" w:eastAsia="vi-VN"/>
+        </w:rPr>
+        <w:t xml:space="preserve"> lưu tài khoản cho 2 role và</w:t>
       </w:r>
       <w:r>
         <w:rPr>
@@ -1347,28 +1304,24 @@
         </w:rPr>
         <w:t xml:space="preserve"> phân quyền cho </w:t>
       </w:r>
-      <w:proofErr w:type="spellStart"/>
       <w:r>
         <w:rPr>
           <w:lang w:val="vi-VN" w:eastAsia="vi-VN"/>
         </w:rPr>
         <w:t>Company</w:t>
       </w:r>
-      <w:proofErr w:type="spellEnd"/>
       <w:r>
         <w:rPr>
           <w:lang w:val="vi-VN" w:eastAsia="vi-VN"/>
         </w:rPr>
         <w:t xml:space="preserve"> và </w:t>
       </w:r>
-      <w:proofErr w:type="spellStart"/>
       <w:r>
         <w:rPr>
           <w:lang w:val="vi-VN" w:eastAsia="vi-VN"/>
         </w:rPr>
         <w:t>Candidate</w:t>
       </w:r>
-      <w:proofErr w:type="spellEnd"/>
       <w:r>
         <w:rPr>
           <w:lang w:val="vi-VN" w:eastAsia="vi-VN"/>
@@ -1400,16 +1353,8 @@
         <w:rPr>
           <w:lang w:val="vi-VN" w:eastAsia="vi-VN"/>
         </w:rPr>
-        <w:t xml:space="preserve">mở trang </w:t>
-      </w:r>
-      <w:proofErr w:type="spellStart"/>
-      <w:r>
-        <w:rPr>
-          <w:lang w:val="vi-VN" w:eastAsia="vi-VN"/>
-        </w:rPr>
-        <w:t>web</w:t>
-      </w:r>
-      <w:proofErr w:type="spellEnd"/>
+        <w:t>mở trang web</w:t>
+      </w:r>
       <w:r>
         <w:rPr>
           <w:lang w:val="vi-VN" w:eastAsia="vi-VN"/>
@@ -1434,35 +1379,7 @@
         <w:rPr>
           <w:lang w:val="vi-VN" w:eastAsia="vi-VN"/>
         </w:rPr>
-        <w:t xml:space="preserve"> và </w:t>
-      </w:r>
-      <w:proofErr w:type="spellStart"/>
-      <w:r>
-        <w:rPr>
-          <w:lang w:val="vi-VN" w:eastAsia="vi-VN"/>
-        </w:rPr>
-        <w:t>skill</w:t>
-      </w:r>
-      <w:proofErr w:type="spellEnd"/>
-      <w:r>
-        <w:rPr>
-          <w:lang w:val="vi-VN" w:eastAsia="vi-VN"/>
-        </w:rPr>
-        <w:t xml:space="preserve"> mà CANDIDATE còn thiếu cho </w:t>
-      </w:r>
-      <w:proofErr w:type="spellStart"/>
-      <w:r>
-        <w:rPr>
-          <w:lang w:val="vi-VN" w:eastAsia="vi-VN"/>
-        </w:rPr>
-        <w:t>Job</w:t>
-      </w:r>
-      <w:proofErr w:type="spellEnd"/>
-      <w:r>
-        <w:rPr>
-          <w:lang w:val="vi-VN" w:eastAsia="vi-VN"/>
-        </w:rPr>
-        <w:t xml:space="preserve"> đó(nếu có)</w:t>
+        <w:t xml:space="preserve"> và skill mà CANDIDATE còn thiếu cho Job đó(nếu có)</w:t>
       </w:r>
       <w:r>
         <w:rPr>
@@ -1497,63 +1414,7 @@
         <w:rPr>
           <w:lang w:val="vi-VN" w:eastAsia="vi-VN"/>
         </w:rPr>
-        <w:t xml:space="preserve"> sẽ vào </w:t>
-      </w:r>
-      <w:proofErr w:type="spellStart"/>
-      <w:r>
-        <w:rPr>
-          <w:lang w:val="vi-VN" w:eastAsia="vi-VN"/>
-        </w:rPr>
-        <w:t>dashboard</w:t>
-      </w:r>
-      <w:proofErr w:type="spellEnd"/>
-      <w:r>
-        <w:rPr>
-          <w:lang w:val="vi-VN" w:eastAsia="vi-VN"/>
-        </w:rPr>
-        <w:t xml:space="preserve"> với 2 chức năng đăng bài và xem các ứng viên tiềm năng có </w:t>
-      </w:r>
-      <w:proofErr w:type="spellStart"/>
-      <w:r>
-        <w:rPr>
-          <w:lang w:val="vi-VN" w:eastAsia="vi-VN"/>
-        </w:rPr>
-        <w:t>skill</w:t>
-      </w:r>
-      <w:proofErr w:type="spellEnd"/>
-      <w:r>
-        <w:rPr>
-          <w:lang w:val="vi-VN" w:eastAsia="vi-VN"/>
-        </w:rPr>
-        <w:t xml:space="preserve"> phù hợp với </w:t>
-      </w:r>
-      <w:proofErr w:type="spellStart"/>
-      <w:r>
-        <w:rPr>
-          <w:lang w:val="vi-VN" w:eastAsia="vi-VN"/>
-        </w:rPr>
-        <w:t>skill</w:t>
-      </w:r>
-      <w:proofErr w:type="spellEnd"/>
-      <w:r>
-        <w:rPr>
-          <w:lang w:val="vi-VN" w:eastAsia="vi-VN"/>
-        </w:rPr>
-        <w:t xml:space="preserve"> của </w:t>
-      </w:r>
-      <w:proofErr w:type="spellStart"/>
-      <w:r>
-        <w:rPr>
-          <w:lang w:val="vi-VN" w:eastAsia="vi-VN"/>
-        </w:rPr>
-        <w:t>job</w:t>
-      </w:r>
-      <w:proofErr w:type="spellEnd"/>
-      <w:r>
-        <w:rPr>
-          <w:lang w:val="vi-VN" w:eastAsia="vi-VN"/>
-        </w:rPr>
-        <w:t xml:space="preserve"> mà COMPANY đang đăng tuyển.</w:t>
+        <w:t xml:space="preserve"> sẽ vào dashboard với 2 chức năng đăng bài và xem các ứng viên tiềm năng có skill phù hợp với skill của job mà COMPANY đang đăng tuyển.</w:t>
       </w:r>
     </w:p>
     <w:p>
@@ -1568,35 +1429,7 @@
         <w:rPr>
           <w:lang w:val="vi-VN"/>
         </w:rPr>
-        <w:t>II. Mô hình cơ sở dữ liệu(</w:t>
-      </w:r>
-      <w:proofErr w:type="spellStart"/>
-      <w:r>
-        <w:rPr>
-          <w:lang w:val="vi-VN"/>
-        </w:rPr>
-        <w:t>Database</w:t>
-      </w:r>
-      <w:proofErr w:type="spellEnd"/>
-      <w:r>
-        <w:rPr>
-          <w:lang w:val="vi-VN"/>
-        </w:rPr>
-        <w:t xml:space="preserve"> </w:t>
-      </w:r>
-      <w:proofErr w:type="spellStart"/>
-      <w:r>
-        <w:rPr>
-          <w:lang w:val="vi-VN"/>
-        </w:rPr>
-        <w:t>Diagram</w:t>
-      </w:r>
-      <w:proofErr w:type="spellEnd"/>
-      <w:r>
-        <w:rPr>
-          <w:lang w:val="vi-VN"/>
-        </w:rPr>
-        <w:t>)</w:t>
+        <w:t>II. Mô hình cơ sở dữ liệu(Database Diagram)</w:t>
       </w:r>
       <w:bookmarkEnd w:id="1"/>
     </w:p>
@@ -1609,6 +1442,7 @@
       </w:pPr>
       <w:r>
         <w:rPr>
+          <w:noProof/>
           <w:lang w:val="vi-VN" w:eastAsia="vi-VN"/>
         </w:rPr>
         <w:drawing>
@@ -1678,21 +1512,7 @@
           <w:lang w:val="vi-VN"/>
         </w:rPr>
         <w:lastRenderedPageBreak/>
-        <w:t>III. Kết quả đạt được(</w:t>
-      </w:r>
-      <w:proofErr w:type="spellStart"/>
-      <w:r>
-        <w:rPr>
-          <w:lang w:val="vi-VN"/>
-        </w:rPr>
-        <w:t>Demo</w:t>
-      </w:r>
-      <w:proofErr w:type="spellEnd"/>
-      <w:r>
-        <w:rPr>
-          <w:lang w:val="vi-VN"/>
-        </w:rPr>
-        <w:t>)</w:t>
+        <w:t>III. Kết quả đạt được(Demo)</w:t>
       </w:r>
       <w:bookmarkEnd w:id="2"/>
     </w:p>
@@ -1714,40 +1534,19 @@
         <w:rPr>
           <w:lang w:eastAsia="vi-VN"/>
         </w:rPr>
-        <w:t xml:space="preserve">1. </w:t>
-      </w:r>
-      <w:proofErr w:type="spellStart"/>
-      <w:r>
-        <w:rPr>
-          <w:lang w:eastAsia="vi-VN"/>
-        </w:rPr>
-        <w:t>Login</w:t>
-      </w:r>
-      <w:proofErr w:type="spellEnd"/>
-      <w:r>
-        <w:rPr>
-          <w:lang w:eastAsia="vi-VN"/>
-        </w:rPr>
-        <w:t xml:space="preserve"> </w:t>
-      </w:r>
-      <w:proofErr w:type="spellStart"/>
-      <w:r>
-        <w:rPr>
-          <w:lang w:eastAsia="vi-VN"/>
-        </w:rPr>
-        <w:t>Page</w:t>
+        <w:t>1. Login Page</w:t>
       </w:r>
       <w:bookmarkEnd w:id="3"/>
-      <w:proofErr w:type="spellEnd"/>
-    </w:p>
-    <w:p>
-      <w:pPr>
-        <w:rPr>
-          <w:lang w:val="vi-VN" w:eastAsia="vi-VN"/>
-        </w:rPr>
-      </w:pPr>
-      <w:r>
-        <w:rPr>
+    </w:p>
+    <w:p>
+      <w:pPr>
+        <w:rPr>
+          <w:lang w:val="vi-VN" w:eastAsia="vi-VN"/>
+        </w:rPr>
+      </w:pPr>
+      <w:r>
+        <w:rPr>
+          <w:noProof/>
           <w:lang w:val="vi-VN" w:eastAsia="vi-VN"/>
         </w:rPr>
         <w:drawing>
@@ -1805,31 +1604,9 @@
         <w:rPr>
           <w:lang w:eastAsia="vi-VN"/>
         </w:rPr>
-        <w:t xml:space="preserve">2. </w:t>
-      </w:r>
-      <w:proofErr w:type="spellStart"/>
-      <w:r>
-        <w:rPr>
-          <w:lang w:eastAsia="vi-VN"/>
-        </w:rPr>
-        <w:t>Candidate</w:t>
-      </w:r>
-      <w:proofErr w:type="spellEnd"/>
-      <w:r>
-        <w:rPr>
-          <w:lang w:eastAsia="vi-VN"/>
-        </w:rPr>
-        <w:t xml:space="preserve"> </w:t>
-      </w:r>
-      <w:proofErr w:type="spellStart"/>
-      <w:r>
-        <w:rPr>
-          <w:lang w:eastAsia="vi-VN"/>
-        </w:rPr>
-        <w:t>Dashboard</w:t>
+        <w:t>2. Candidate Dashboard</w:t>
       </w:r>
       <w:bookmarkEnd w:id="4"/>
-      <w:proofErr w:type="spellEnd"/>
     </w:p>
     <w:p>
       <w:pPr>
@@ -1842,21 +1619,7 @@
           <w:lang w:val="vi-VN" w:eastAsia="vi-VN"/>
         </w:rPr>
         <w:tab/>
-        <w:t xml:space="preserve">Khi </w:t>
-      </w:r>
-      <w:proofErr w:type="spellStart"/>
-      <w:r>
-        <w:rPr>
-          <w:lang w:val="vi-VN" w:eastAsia="vi-VN"/>
-        </w:rPr>
-        <w:t>login</w:t>
-      </w:r>
-      <w:proofErr w:type="spellEnd"/>
-      <w:r>
-        <w:rPr>
-          <w:lang w:val="vi-VN" w:eastAsia="vi-VN"/>
-        </w:rPr>
-        <w:t xml:space="preserve"> vào bằng quyền </w:t>
+        <w:t xml:space="preserve">Khi login vào bằng quyền </w:t>
       </w:r>
       <w:r>
         <w:rPr>
@@ -1870,73 +1633,18 @@
         <w:rPr>
           <w:lang w:val="vi-VN" w:eastAsia="vi-VN"/>
         </w:rPr>
-        <w:t xml:space="preserve">sẽ thấy những </w:t>
-      </w:r>
-      <w:proofErr w:type="spellStart"/>
-      <w:r>
-        <w:rPr>
-          <w:lang w:val="vi-VN" w:eastAsia="vi-VN"/>
-        </w:rPr>
-        <w:t>Job</w:t>
-      </w:r>
-      <w:proofErr w:type="spellEnd"/>
-      <w:r>
-        <w:rPr>
-          <w:lang w:val="vi-VN" w:eastAsia="vi-VN"/>
-        </w:rPr>
-        <w:t xml:space="preserve"> phù hợp với kỹ năng của </w:t>
-      </w:r>
-      <w:proofErr w:type="spellStart"/>
-      <w:r>
-        <w:rPr>
-          <w:lang w:val="vi-VN" w:eastAsia="vi-VN"/>
-        </w:rPr>
-        <w:t>Candidate</w:t>
-      </w:r>
-      <w:proofErr w:type="spellEnd"/>
-      <w:r>
-        <w:rPr>
-          <w:lang w:val="vi-VN" w:eastAsia="vi-VN"/>
-        </w:rPr>
-        <w:t xml:space="preserve"> cùng với đó là các kỹ năng mà </w:t>
-      </w:r>
-      <w:proofErr w:type="spellStart"/>
-      <w:r>
-        <w:rPr>
-          <w:lang w:val="vi-VN" w:eastAsia="vi-VN"/>
-        </w:rPr>
-        <w:t>Candidate</w:t>
-      </w:r>
-      <w:proofErr w:type="spellEnd"/>
-      <w:r>
-        <w:rPr>
-          <w:lang w:val="vi-VN" w:eastAsia="vi-VN"/>
-        </w:rPr>
-        <w:t xml:space="preserve"> cần học thêm để phù hợp với kỹ năng đó được hiển thị trong từng </w:t>
-      </w:r>
-      <w:proofErr w:type="spellStart"/>
-      <w:r>
-        <w:rPr>
-          <w:lang w:val="vi-VN" w:eastAsia="vi-VN"/>
-        </w:rPr>
-        <w:t>Job</w:t>
-      </w:r>
-      <w:proofErr w:type="spellEnd"/>
-      <w:r>
-        <w:rPr>
-          <w:lang w:val="vi-VN" w:eastAsia="vi-VN"/>
-        </w:rPr>
-        <w:t>.</w:t>
-      </w:r>
-    </w:p>
-    <w:p>
-      <w:pPr>
-        <w:rPr>
-          <w:lang w:val="vi-VN" w:eastAsia="vi-VN"/>
-        </w:rPr>
-      </w:pPr>
-      <w:r>
-        <w:rPr>
+        <w:t>sẽ thấy những Job phù hợp với kỹ năng của Candidate cùng với đó là các kỹ năng mà Candidate cần học thêm để phù hợp với kỹ năng đó được hiển thị trong từng Job.</w:t>
+      </w:r>
+    </w:p>
+    <w:p>
+      <w:pPr>
+        <w:rPr>
+          <w:lang w:val="vi-VN" w:eastAsia="vi-VN"/>
+        </w:rPr>
+      </w:pPr>
+      <w:r>
+        <w:rPr>
+          <w:noProof/>
           <w:lang w:val="vi-VN" w:eastAsia="vi-VN"/>
         </w:rPr>
         <w:drawing>
@@ -2013,20 +1721,10 @@
         <w:lastRenderedPageBreak/>
         <w:t xml:space="preserve">3. </w:t>
       </w:r>
-      <w:proofErr w:type="spellStart"/>
-      <w:r>
-        <w:t>Company</w:t>
-      </w:r>
-      <w:proofErr w:type="spellEnd"/>
-      <w:r>
-        <w:t xml:space="preserve"> </w:t>
-      </w:r>
-      <w:proofErr w:type="spellStart"/>
-      <w:r>
-        <w:t>Dashboard</w:t>
+      <w:r>
+        <w:t>Company Dashboard</w:t>
       </w:r>
       <w:bookmarkEnd w:id="5"/>
-      <w:proofErr w:type="spellEnd"/>
     </w:p>
     <w:p>
       <w:pPr>
@@ -2039,115 +1737,18 @@
           <w:lang w:val="vi-VN" w:eastAsia="vi-VN"/>
         </w:rPr>
         <w:tab/>
-        <w:t xml:space="preserve">Khi </w:t>
-      </w:r>
-      <w:proofErr w:type="spellStart"/>
-      <w:r>
-        <w:rPr>
-          <w:lang w:val="vi-VN" w:eastAsia="vi-VN"/>
-        </w:rPr>
-        <w:t>login</w:t>
-      </w:r>
-      <w:proofErr w:type="spellEnd"/>
-      <w:r>
-        <w:rPr>
-          <w:lang w:val="vi-VN" w:eastAsia="vi-VN"/>
-        </w:rPr>
-        <w:t xml:space="preserve"> bằng quyền COMPANY sẽ mở ra </w:t>
-      </w:r>
-      <w:proofErr w:type="spellStart"/>
-      <w:r>
-        <w:rPr>
-          <w:lang w:val="vi-VN" w:eastAsia="vi-VN"/>
-        </w:rPr>
-        <w:t>dashboard</w:t>
-      </w:r>
-      <w:proofErr w:type="spellEnd"/>
-      <w:r>
-        <w:rPr>
-          <w:lang w:val="vi-VN" w:eastAsia="vi-VN"/>
-        </w:rPr>
-        <w:t xml:space="preserve"> với 2 chức năng: </w:t>
-      </w:r>
-      <w:proofErr w:type="spellStart"/>
-      <w:r>
-        <w:rPr>
-          <w:lang w:val="vi-VN" w:eastAsia="vi-VN"/>
-        </w:rPr>
-        <w:t>Post</w:t>
-      </w:r>
-      <w:proofErr w:type="spellEnd"/>
-      <w:r>
-        <w:rPr>
-          <w:lang w:val="vi-VN" w:eastAsia="vi-VN"/>
-        </w:rPr>
-        <w:t xml:space="preserve"> a </w:t>
-      </w:r>
-      <w:proofErr w:type="spellStart"/>
-      <w:r>
-        <w:rPr>
-          <w:lang w:val="vi-VN" w:eastAsia="vi-VN"/>
-        </w:rPr>
-        <w:t>Job</w:t>
-      </w:r>
-      <w:proofErr w:type="spellEnd"/>
-      <w:r>
-        <w:rPr>
-          <w:lang w:val="vi-VN" w:eastAsia="vi-VN"/>
-        </w:rPr>
-        <w:t xml:space="preserve">(đăng bài tuyển dụng) và </w:t>
-      </w:r>
-      <w:proofErr w:type="spellStart"/>
-      <w:r>
-        <w:rPr>
-          <w:lang w:val="vi-VN" w:eastAsia="vi-VN"/>
-        </w:rPr>
-        <w:t>View</w:t>
-      </w:r>
-      <w:proofErr w:type="spellEnd"/>
-      <w:r>
-        <w:rPr>
-          <w:lang w:val="vi-VN" w:eastAsia="vi-VN"/>
-        </w:rPr>
-        <w:t xml:space="preserve"> </w:t>
-      </w:r>
-      <w:proofErr w:type="spellStart"/>
-      <w:r>
-        <w:rPr>
-          <w:lang w:val="vi-VN" w:eastAsia="vi-VN"/>
-        </w:rPr>
-        <w:t>Potential</w:t>
-      </w:r>
-      <w:proofErr w:type="spellEnd"/>
-      <w:r>
-        <w:rPr>
-          <w:lang w:val="vi-VN" w:eastAsia="vi-VN"/>
-        </w:rPr>
-        <w:t xml:space="preserve"> </w:t>
-      </w:r>
-      <w:proofErr w:type="spellStart"/>
-      <w:r>
-        <w:rPr>
-          <w:lang w:val="vi-VN" w:eastAsia="vi-VN"/>
-        </w:rPr>
-        <w:t>Candidates</w:t>
-      </w:r>
-      <w:proofErr w:type="spellEnd"/>
-      <w:r>
-        <w:rPr>
-          <w:lang w:val="vi-VN" w:eastAsia="vi-VN"/>
-        </w:rPr>
-        <w:t>(Xem các ứng viên tiềm năng).</w:t>
-      </w:r>
-    </w:p>
-    <w:p>
-      <w:pPr>
-        <w:rPr>
-          <w:lang w:val="vi-VN" w:eastAsia="vi-VN"/>
-        </w:rPr>
-      </w:pPr>
-      <w:r>
-        <w:rPr>
+        <w:t>Khi login bằng quyền COMPANY sẽ mở ra dashboard với 2 chức năng: Post a Job(đăng bài tuyển dụng) và View Potential Candidates(Xem các ứng viên tiềm năng).</w:t>
+      </w:r>
+    </w:p>
+    <w:p>
+      <w:pPr>
+        <w:rPr>
+          <w:lang w:val="vi-VN" w:eastAsia="vi-VN"/>
+        </w:rPr>
+      </w:pPr>
+      <w:r>
+        <w:rPr>
+          <w:noProof/>
           <w:lang w:val="vi-VN" w:eastAsia="vi-VN"/>
         </w:rPr>
         <w:drawing>
@@ -2205,45 +1806,9 @@
         <w:rPr>
           <w:lang w:eastAsia="vi-VN"/>
         </w:rPr>
-        <w:t xml:space="preserve">4. </w:t>
-      </w:r>
-      <w:proofErr w:type="spellStart"/>
-      <w:r>
-        <w:rPr>
-          <w:lang w:eastAsia="vi-VN"/>
-        </w:rPr>
-        <w:t>Post</w:t>
-      </w:r>
-      <w:proofErr w:type="spellEnd"/>
-      <w:r>
-        <w:rPr>
-          <w:lang w:eastAsia="vi-VN"/>
-        </w:rPr>
-        <w:t xml:space="preserve"> </w:t>
-      </w:r>
-      <w:proofErr w:type="spellStart"/>
-      <w:r>
-        <w:rPr>
-          <w:lang w:eastAsia="vi-VN"/>
-        </w:rPr>
-        <w:t>Job</w:t>
-      </w:r>
-      <w:proofErr w:type="spellEnd"/>
-      <w:r>
-        <w:rPr>
-          <w:lang w:eastAsia="vi-VN"/>
-        </w:rPr>
-        <w:t xml:space="preserve"> </w:t>
-      </w:r>
-      <w:proofErr w:type="spellStart"/>
-      <w:r>
-        <w:rPr>
-          <w:lang w:eastAsia="vi-VN"/>
-        </w:rPr>
-        <w:t>Page</w:t>
+        <w:t>4. Post Job Page</w:t>
       </w:r>
       <w:bookmarkEnd w:id="6"/>
-      <w:proofErr w:type="spellEnd"/>
     </w:p>
     <w:p>
       <w:pPr>
@@ -2256,129 +1821,18 @@
           <w:lang w:val="vi-VN" w:eastAsia="vi-VN"/>
         </w:rPr>
         <w:tab/>
-        <w:t>Khi chọn chức năng đăng bài tuyển dụng (</w:t>
-      </w:r>
-      <w:proofErr w:type="spellStart"/>
-      <w:r>
-        <w:rPr>
-          <w:lang w:val="vi-VN" w:eastAsia="vi-VN"/>
-        </w:rPr>
-        <w:t>Post</w:t>
-      </w:r>
-      <w:proofErr w:type="spellEnd"/>
-      <w:r>
-        <w:rPr>
-          <w:lang w:val="vi-VN" w:eastAsia="vi-VN"/>
-        </w:rPr>
-        <w:t xml:space="preserve"> a </w:t>
-      </w:r>
-      <w:proofErr w:type="spellStart"/>
-      <w:r>
-        <w:rPr>
-          <w:lang w:val="vi-VN" w:eastAsia="vi-VN"/>
-        </w:rPr>
-        <w:t>Job</w:t>
-      </w:r>
-      <w:proofErr w:type="spellEnd"/>
-      <w:r>
-        <w:rPr>
-          <w:lang w:val="vi-VN" w:eastAsia="vi-VN"/>
-        </w:rPr>
-        <w:t xml:space="preserve">) </w:t>
-      </w:r>
-      <w:proofErr w:type="spellStart"/>
-      <w:r>
-        <w:rPr>
-          <w:lang w:val="vi-VN" w:eastAsia="vi-VN"/>
-        </w:rPr>
-        <w:t>Company</w:t>
-      </w:r>
-      <w:proofErr w:type="spellEnd"/>
-      <w:r>
-        <w:rPr>
-          <w:lang w:val="vi-VN" w:eastAsia="vi-VN"/>
-        </w:rPr>
-        <w:t xml:space="preserve"> sẽ nhập các thông tin như tên công việc(</w:t>
-      </w:r>
-      <w:proofErr w:type="spellStart"/>
-      <w:r>
-        <w:rPr>
-          <w:lang w:val="vi-VN" w:eastAsia="vi-VN"/>
-        </w:rPr>
-        <w:t>job</w:t>
-      </w:r>
-      <w:proofErr w:type="spellEnd"/>
-      <w:r>
-        <w:rPr>
-          <w:lang w:val="vi-VN" w:eastAsia="vi-VN"/>
-        </w:rPr>
-        <w:t xml:space="preserve"> </w:t>
-      </w:r>
-      <w:proofErr w:type="spellStart"/>
-      <w:r>
-        <w:rPr>
-          <w:lang w:val="vi-VN" w:eastAsia="vi-VN"/>
-        </w:rPr>
-        <w:t>name</w:t>
-      </w:r>
-      <w:proofErr w:type="spellEnd"/>
-      <w:r>
-        <w:rPr>
-          <w:lang w:val="vi-VN" w:eastAsia="vi-VN"/>
-        </w:rPr>
-        <w:t>), mô tả công việc(</w:t>
-      </w:r>
-      <w:proofErr w:type="spellStart"/>
-      <w:r>
-        <w:rPr>
-          <w:lang w:val="vi-VN" w:eastAsia="vi-VN"/>
-        </w:rPr>
-        <w:t>job</w:t>
-      </w:r>
-      <w:proofErr w:type="spellEnd"/>
-      <w:r>
-        <w:rPr>
-          <w:lang w:val="vi-VN" w:eastAsia="vi-VN"/>
-        </w:rPr>
-        <w:t xml:space="preserve"> </w:t>
-      </w:r>
-      <w:proofErr w:type="spellStart"/>
-      <w:r>
-        <w:rPr>
-          <w:lang w:val="vi-VN" w:eastAsia="vi-VN"/>
-        </w:rPr>
-        <w:t>description</w:t>
-      </w:r>
-      <w:proofErr w:type="spellEnd"/>
-      <w:r>
-        <w:rPr>
-          <w:lang w:val="vi-VN" w:eastAsia="vi-VN"/>
-        </w:rPr>
-        <w:t xml:space="preserve">), chọn các kỹ năng cho công việc. Khi đăng bài, </w:t>
-      </w:r>
-      <w:proofErr w:type="spellStart"/>
-      <w:r>
-        <w:rPr>
-          <w:lang w:val="vi-VN" w:eastAsia="vi-VN"/>
-        </w:rPr>
-        <w:t>job</w:t>
-      </w:r>
-      <w:proofErr w:type="spellEnd"/>
-      <w:r>
-        <w:rPr>
-          <w:lang w:val="vi-VN" w:eastAsia="vi-VN"/>
-        </w:rPr>
-        <w:t xml:space="preserve"> vừa đăng sẽ được lưu vào CSDL.</w:t>
-      </w:r>
-    </w:p>
-    <w:p>
-      <w:pPr>
-        <w:rPr>
-          <w:lang w:val="vi-VN" w:eastAsia="vi-VN"/>
-        </w:rPr>
-      </w:pPr>
-      <w:r>
-        <w:rPr>
+        <w:t>Khi chọn chức năng đăng bài tuyển dụng (Post a Job) Company sẽ nhập các thông tin như tên công việc(job name), mô tả công việc(job description), chọn các kỹ năng cho công việc. Khi đăng bài, job vừa đăng sẽ được lưu vào CSDL.</w:t>
+      </w:r>
+    </w:p>
+    <w:p>
+      <w:pPr>
+        <w:rPr>
+          <w:lang w:val="vi-VN" w:eastAsia="vi-VN"/>
+        </w:rPr>
+      </w:pPr>
+      <w:r>
+        <w:rPr>
+          <w:noProof/>
           <w:lang w:val="vi-VN" w:eastAsia="vi-VN"/>
         </w:rPr>
         <w:drawing>
@@ -2451,173 +1905,39 @@
         <w:rPr>
           <w:lang w:eastAsia="vi-VN"/>
         </w:rPr>
-        <w:t xml:space="preserve">5. </w:t>
-      </w:r>
-      <w:proofErr w:type="spellStart"/>
-      <w:r>
+        <w:t>5. View Potential Candidates</w:t>
+      </w:r>
+      <w:bookmarkEnd w:id="7"/>
+    </w:p>
+    <w:p>
+      <w:pPr>
+        <w:rPr>
+          <w:lang w:val="vi-VN" w:eastAsia="vi-VN"/>
+        </w:rPr>
+      </w:pPr>
+      <w:r>
+        <w:rPr>
+          <w:lang w:val="vi-VN" w:eastAsia="vi-VN"/>
+        </w:rPr>
+        <w:tab/>
+        <w:t>Chức năng này sẽ cho phép Company xem các Candidate phù hợp với Job đang đăng tuyển dựa theo skill của Candidate với skill của Job.</w:t>
+      </w:r>
+    </w:p>
+    <w:p>
+      <w:pPr>
         <w:rPr>
           <w:lang w:eastAsia="vi-VN"/>
         </w:rPr>
-        <w:t>View</w:t>
-      </w:r>
-      <w:proofErr w:type="spellEnd"/>
-      <w:r>
-        <w:rPr>
-          <w:lang w:eastAsia="vi-VN"/>
-        </w:rPr>
-        <w:t xml:space="preserve"> </w:t>
-      </w:r>
-      <w:proofErr w:type="spellStart"/>
-      <w:r>
-        <w:rPr>
-          <w:lang w:eastAsia="vi-VN"/>
-        </w:rPr>
-        <w:t>Potential</w:t>
-      </w:r>
-      <w:proofErr w:type="spellEnd"/>
-      <w:r>
-        <w:rPr>
-          <w:lang w:eastAsia="vi-VN"/>
-        </w:rPr>
-        <w:t xml:space="preserve"> </w:t>
-      </w:r>
-      <w:proofErr w:type="spellStart"/>
-      <w:r>
-        <w:rPr>
-          <w:lang w:eastAsia="vi-VN"/>
-        </w:rPr>
-        <w:t>Candidates</w:t>
-      </w:r>
-      <w:bookmarkEnd w:id="7"/>
-      <w:proofErr w:type="spellEnd"/>
-    </w:p>
-    <w:p>
-      <w:pPr>
-        <w:rPr>
-          <w:lang w:val="vi-VN" w:eastAsia="vi-VN"/>
-        </w:rPr>
-      </w:pPr>
-      <w:r>
-        <w:rPr>
-          <w:lang w:val="vi-VN" w:eastAsia="vi-VN"/>
-        </w:rPr>
-        <w:tab/>
-        <w:t xml:space="preserve">Chức năng này sẽ cho phép </w:t>
-      </w:r>
-      <w:proofErr w:type="spellStart"/>
-      <w:r>
-        <w:rPr>
-          <w:lang w:val="vi-VN" w:eastAsia="vi-VN"/>
-        </w:rPr>
-        <w:t>Company</w:t>
-      </w:r>
-      <w:proofErr w:type="spellEnd"/>
-      <w:r>
-        <w:rPr>
-          <w:lang w:val="vi-VN" w:eastAsia="vi-VN"/>
-        </w:rPr>
-        <w:t xml:space="preserve"> xem các </w:t>
-      </w:r>
-      <w:proofErr w:type="spellStart"/>
-      <w:r>
-        <w:rPr>
-          <w:lang w:val="vi-VN" w:eastAsia="vi-VN"/>
-        </w:rPr>
-        <w:t>Candidate</w:t>
-      </w:r>
-      <w:proofErr w:type="spellEnd"/>
-      <w:r>
-        <w:rPr>
-          <w:lang w:val="vi-VN" w:eastAsia="vi-VN"/>
-        </w:rPr>
-        <w:t xml:space="preserve"> phù hợp với </w:t>
-      </w:r>
-      <w:proofErr w:type="spellStart"/>
-      <w:r>
-        <w:rPr>
-          <w:lang w:val="vi-VN" w:eastAsia="vi-VN"/>
-        </w:rPr>
-        <w:t>Job</w:t>
-      </w:r>
-      <w:proofErr w:type="spellEnd"/>
-      <w:r>
-        <w:rPr>
-          <w:lang w:val="vi-VN" w:eastAsia="vi-VN"/>
-        </w:rPr>
-        <w:t xml:space="preserve"> đang đăng tuyển dựa theo </w:t>
-      </w:r>
-      <w:proofErr w:type="spellStart"/>
-      <w:r>
-        <w:rPr>
-          <w:lang w:val="vi-VN" w:eastAsia="vi-VN"/>
-        </w:rPr>
-        <w:t>skill</w:t>
-      </w:r>
-      <w:proofErr w:type="spellEnd"/>
-      <w:r>
-        <w:rPr>
-          <w:lang w:val="vi-VN" w:eastAsia="vi-VN"/>
-        </w:rPr>
-        <w:t xml:space="preserve"> của </w:t>
-      </w:r>
-      <w:proofErr w:type="spellStart"/>
-      <w:r>
-        <w:rPr>
-          <w:lang w:val="vi-VN" w:eastAsia="vi-VN"/>
-        </w:rPr>
-        <w:t>Candidate</w:t>
-      </w:r>
-      <w:proofErr w:type="spellEnd"/>
-      <w:r>
-        <w:rPr>
-          <w:lang w:val="vi-VN" w:eastAsia="vi-VN"/>
-        </w:rPr>
-        <w:t xml:space="preserve"> với </w:t>
-      </w:r>
-      <w:proofErr w:type="spellStart"/>
-      <w:r>
-        <w:rPr>
-          <w:lang w:val="vi-VN" w:eastAsia="vi-VN"/>
-        </w:rPr>
-        <w:t>skill</w:t>
-      </w:r>
-      <w:proofErr w:type="spellEnd"/>
-      <w:r>
-        <w:rPr>
-          <w:lang w:val="vi-VN" w:eastAsia="vi-VN"/>
-        </w:rPr>
-        <w:t xml:space="preserve"> của </w:t>
-      </w:r>
-      <w:proofErr w:type="spellStart"/>
-      <w:r>
-        <w:rPr>
-          <w:lang w:val="vi-VN" w:eastAsia="vi-VN"/>
-        </w:rPr>
-        <w:t>Job</w:t>
-      </w:r>
-      <w:proofErr w:type="spellEnd"/>
-      <w:r>
-        <w:rPr>
-          <w:lang w:val="vi-VN" w:eastAsia="vi-VN"/>
-        </w:rPr>
-        <w:t>.</w:t>
-      </w:r>
-    </w:p>
-    <w:p>
-      <w:pPr>
-        <w:rPr>
-          <w:lang w:val="vi-VN" w:eastAsia="vi-VN"/>
-        </w:rPr>
       </w:pPr>
       <w:r>
         <w:rPr>
           <w:lang w:val="vi-VN" w:eastAsia="vi-VN"/>
         </w:rPr>
         <w:drawing>
-          <wp:inline distT="0" distB="0" distL="0" distR="0" wp14:anchorId="6566FED6" wp14:editId="26E91B98">
-            <wp:extent cx="5731510" cy="3222625"/>
+          <wp:inline distT="0" distB="0" distL="0" distR="0" wp14:anchorId="369F564E" wp14:editId="22F17953">
+            <wp:extent cx="5731510" cy="3031490"/>
             <wp:effectExtent l="0" t="0" r="2540" b="0"/>
-            <wp:docPr id="684247684" name="Picture 1" descr="A screenshot of a computer&#10;&#10;Description automatically generated"/>
+            <wp:docPr id="2021665704" name="Picture 1" descr="A screenshot of a computer&#10;&#10;Description automatically generated"/>
             <wp:cNvGraphicFramePr>
               <a:graphicFrameLocks xmlns:a="http://schemas.openxmlformats.org/drawingml/2006/main" noChangeAspect="1"/>
             </wp:cNvGraphicFramePr>
@@ -2625,7 +1945,7 @@
               <a:graphicData uri="http://schemas.openxmlformats.org/drawingml/2006/picture">
                 <pic:pic xmlns:pic="http://schemas.openxmlformats.org/drawingml/2006/picture">
                   <pic:nvPicPr>
-                    <pic:cNvPr id="684247684" name="Picture 1" descr="A screenshot of a computer&#10;&#10;Description automatically generated"/>
+                    <pic:cNvPr id="2021665704" name="Picture 1" descr="A screenshot of a computer&#10;&#10;Description automatically generated"/>
                     <pic:cNvPicPr/>
                   </pic:nvPicPr>
                   <pic:blipFill>
@@ -2637,7 +1957,7 @@
                   <pic:spPr>
                     <a:xfrm>
                       <a:off x="0" y="0"/>
-                      <a:ext cx="5731510" cy="3222625"/>
+                      <a:ext cx="5731510" cy="3031490"/>
                     </a:xfrm>
                     <a:prstGeom prst="rect">
                       <a:avLst/>
@@ -2650,9 +1970,152 @@
         </w:drawing>
       </w:r>
     </w:p>
+    <w:p>
+      <w:pPr>
+        <w:pStyle w:val="Heading2"/>
+        <w:rPr>
+          <w:lang w:eastAsia="vi-VN"/>
+        </w:rPr>
+      </w:pPr>
+      <w:r>
+        <w:rPr>
+          <w:lang w:eastAsia="vi-VN"/>
+        </w:rPr>
+        <w:tab/>
+      </w:r>
+      <w:r>
+        <w:rPr>
+          <w:lang w:eastAsia="vi-VN"/>
+        </w:rPr>
+        <w:t>6</w:t>
+      </w:r>
+      <w:r>
+        <w:rPr>
+          <w:lang w:eastAsia="vi-VN"/>
+        </w:rPr>
+        <w:t xml:space="preserve">. </w:t>
+      </w:r>
+      <w:r>
+        <w:rPr>
+          <w:lang w:eastAsia="vi-VN"/>
+        </w:rPr>
+        <w:t>Send Email</w:t>
+      </w:r>
+    </w:p>
+    <w:p>
+      <w:pPr>
+        <w:rPr>
+          <w:lang w:eastAsia="vi-VN"/>
+        </w:rPr>
+      </w:pPr>
+      <w:r>
+        <w:rPr>
+          <w:lang w:val="vi-VN" w:eastAsia="vi-VN"/>
+        </w:rPr>
+        <w:tab/>
+        <w:t>Chức năng này sẽ cho phép Company xem các Candidate phù hợp với Job đang đăng tuyển dựa theo skill của Candidate với skill của Job</w:t>
+      </w:r>
+      <w:r>
+        <w:rPr>
+          <w:lang w:val="vi-VN" w:eastAsia="vi-VN"/>
+        </w:rPr>
+        <w:t xml:space="preserve"> và gửi email cho Candidate mình mong muốn</w:t>
+      </w:r>
+      <w:r>
+        <w:rPr>
+          <w:lang w:val="vi-VN" w:eastAsia="vi-VN"/>
+        </w:rPr>
+        <w:t>.</w:t>
+      </w:r>
+    </w:p>
+    <w:p>
+      <w:pPr>
+        <w:rPr>
+          <w:lang w:eastAsia="vi-VN"/>
+        </w:rPr>
+      </w:pPr>
+      <w:r>
+        <w:rPr>
+          <w:lang w:eastAsia="vi-VN"/>
+        </w:rPr>
+        <w:tab/>
+      </w:r>
+      <w:r>
+        <w:rPr>
+          <w:lang w:eastAsia="vi-VN"/>
+        </w:rPr>
+        <w:t>Khi ấn vào Send Email sẽ có mail đư</w:t>
+      </w:r>
+      <w:r>
+        <w:rPr>
+          <w:lang w:eastAsia="vi-VN"/>
+        </w:rPr>
+        <w:t>ợc gửi về ứng với email hiện tại của ứng viên.</w:t>
+      </w:r>
+    </w:p>
+    <w:p>
+      <w:pPr>
+        <w:rPr>
+          <w:lang w:eastAsia="vi-VN"/>
+        </w:rPr>
+      </w:pPr>
+      <w:r>
+        <w:rPr>
+          <w:lang w:eastAsia="vi-VN"/>
+        </w:rPr>
+        <w:tab/>
+      </w:r>
+      <w:r>
+        <w:rPr>
+          <w:lang w:eastAsia="vi-VN"/>
+        </w:rPr>
+        <w:drawing>
+          <wp:inline distT="0" distB="0" distL="0" distR="0" wp14:anchorId="58DAF227" wp14:editId="66855D96">
+            <wp:extent cx="5731510" cy="2233930"/>
+            <wp:effectExtent l="0" t="0" r="2540" b="0"/>
+            <wp:docPr id="1207153763" name="Picture 1" descr="A screenshot of a email&#10;&#10;Description automatically generated"/>
+            <wp:cNvGraphicFramePr>
+              <a:graphicFrameLocks xmlns:a="http://schemas.openxmlformats.org/drawingml/2006/main" noChangeAspect="1"/>
+            </wp:cNvGraphicFramePr>
+            <a:graphic xmlns:a="http://schemas.openxmlformats.org/drawingml/2006/main">
+              <a:graphicData uri="http://schemas.openxmlformats.org/drawingml/2006/picture">
+                <pic:pic xmlns:pic="http://schemas.openxmlformats.org/drawingml/2006/picture">
+                  <pic:nvPicPr>
+                    <pic:cNvPr id="1207153763" name="Picture 1" descr="A screenshot of a email&#10;&#10;Description automatically generated"/>
+                    <pic:cNvPicPr/>
+                  </pic:nvPicPr>
+                  <pic:blipFill>
+                    <a:blip r:embed="rId16"/>
+                    <a:stretch>
+                      <a:fillRect/>
+                    </a:stretch>
+                  </pic:blipFill>
+                  <pic:spPr>
+                    <a:xfrm>
+                      <a:off x="0" y="0"/>
+                      <a:ext cx="5731510" cy="2233930"/>
+                    </a:xfrm>
+                    <a:prstGeom prst="rect">
+                      <a:avLst/>
+                    </a:prstGeom>
+                  </pic:spPr>
+                </pic:pic>
+              </a:graphicData>
+            </a:graphic>
+          </wp:inline>
+        </w:drawing>
+      </w:r>
+    </w:p>
+    <w:p>
+      <w:pPr>
+        <w:rPr>
+          <w:lang w:val="vi-VN" w:eastAsia="vi-VN"/>
+        </w:rPr>
+      </w:pPr>
+    </w:p>
     <w:sectPr>
-      <w:headerReference w:type="default" r:id="rId16"/>
-      <w:footerReference w:type="default" r:id="rId17"/>
+      <w:headerReference w:type="default" r:id="rId17"/>
+      <w:footerReference w:type="default" r:id="rId18"/>
       <w:pgSz w:w="11906" w:h="16838"/>
       <w:pgMar w:top="1440" w:right="1440" w:bottom="1440" w:left="1440" w:header="720" w:footer="720" w:gutter="0"/>
       <w:pgNumType w:start="1"/>
@@ -3188,7 +2651,7 @@
   <w:style w:type="paragraph" w:default="1" w:styleId="Normal">
     <w:name w:val="Normal"/>
     <w:qFormat/>
-    <w:rsid w:val="00A543BF"/>
+    <w:rsid w:val="007251B5"/>
     <w:pPr>
       <w:spacing w:line="259" w:lineRule="auto"/>
     </w:pPr>
@@ -3437,6 +2900,7 @@
   <w:style w:type="character" w:default="1" w:styleId="DefaultParagraphFont">
     <w:name w:val="Default Paragraph Font"/>
     <w:uiPriority w:val="1"/>
+    <w:semiHidden/>
     <w:unhideWhenUsed/>
   </w:style>
   <w:style w:type="table" w:default="1" w:styleId="TableNormal">

</xml_diff>